<commit_message>
Improvements in template files
</commit_message>
<xml_diff>
--- a/yii2/vendor/admapp/resources/schooltransports/ETWINNING_FOREIGN_COUNTRY_PRIMARY.docx
+++ b/yii2/vendor/admapp/resources/schooltransports/ETWINNING_FOREIGN_COUNTRY_PRIMARY.docx
@@ -1441,32 +1441,23 @@
         </w:rPr>
         <w:t>${</w:t>
       </w:r>
-      <w:proofErr w:type="spellStart"/>
       <w:r>
         <w:rPr>
           <w:rFonts w:ascii="Calibri" w:eastAsia="MS Mincho;ＭＳ 明朝" w:hAnsi="Calibri" w:cs="Calibri"/>
           <w:sz w:val="22"/>
           <w:szCs w:val="22"/>
-        </w:rPr>
-        <w:t>head</w:t>
-      </w:r>
-      <w:proofErr w:type="spellEnd"/>
+          <w:lang w:val="en-US"/>
+        </w:rPr>
+        <w:t>teacher</w:t>
+      </w:r>
       <w:r>
         <w:rPr>
           <w:rFonts w:ascii="Calibri" w:eastAsia="MS Mincho;ＭＳ 明朝" w:hAnsi="Calibri" w:cs="Calibri"/>
           <w:sz w:val="22"/>
           <w:szCs w:val="22"/>
-        </w:rPr>
-        <w:t>_</w:t>
-      </w:r>
-      <w:r>
-        <w:rPr>
-          <w:rFonts w:ascii="Calibri" w:eastAsia="MS Mincho;ＭＳ 明朝" w:hAnsi="Calibri" w:cs="Calibri"/>
-          <w:sz w:val="22"/>
-          <w:szCs w:val="22"/>
           <w:lang w:val="en-US"/>
         </w:rPr>
-        <w:t>teacher</w:t>
+        <w:t>s</w:t>
       </w:r>
       <w:r>
         <w:rPr>

</xml_diff>

<commit_message>
Added country article in db
</commit_message>
<xml_diff>
--- a/yii2/vendor/admapp/resources/schooltransports/ETWINNING_FOREIGN_COUNTRY_PRIMARY.docx
+++ b/yii2/vendor/admapp/resources/schooltransports/ETWINNING_FOREIGN_COUNTRY_PRIMARY.docx
@@ -902,16 +902,9 @@
           <w:rFonts w:ascii="Calibri" w:hAnsi="Calibri" w:cs="Calibri"/>
           <w:sz w:val="24"/>
         </w:rPr>
-        <w:t xml:space="preserve">}» στη </w:t>
+        <w:t xml:space="preserve">}» </w:t>
       </w:r>
       <w:bookmarkStart w:id="0" w:name="__DdeLink__157_983629326"/>
-      <w:r>
-        <w:rPr>
-          <w:rFonts w:ascii="Calibri" w:hAnsi="Calibri" w:cs="Calibri"/>
-          <w:sz w:val="24"/>
-        </w:rPr>
-        <w:t xml:space="preserve">χώρα </w:t>
-      </w:r>
       <w:r>
         <w:rPr>
           <w:rFonts w:ascii="Calibri" w:hAnsi="Calibri" w:cs="Calibri"/>
@@ -1533,30 +1526,6 @@
           <w:szCs w:val="22"/>
         </w:rPr>
         <w:t xml:space="preserve">προκειμένου να μεταβούν </w:t>
-      </w:r>
-      <w:r>
-        <w:rPr>
-          <w:rFonts w:ascii="Calibri" w:eastAsia="MS Mincho;ＭＳ 明朝" w:hAnsi="Calibri" w:cs="Times New Roman"/>
-          <w:sz w:val="22"/>
-          <w:szCs w:val="22"/>
-        </w:rPr>
-        <w:t>στη</w:t>
-      </w:r>
-      <w:r>
-        <w:rPr>
-          <w:rFonts w:ascii="Calibri" w:eastAsia="MS Mincho;ＭＳ 明朝" w:hAnsi="Calibri" w:cs="Times New Roman"/>
-          <w:sz w:val="22"/>
-          <w:szCs w:val="22"/>
-        </w:rPr>
-        <w:t xml:space="preserve"> χώρα</w:t>
-      </w:r>
-      <w:r>
-        <w:rPr>
-          <w:rFonts w:ascii="Calibri" w:eastAsia="MS Mincho;ＭＳ 明朝" w:hAnsi="Calibri" w:cs="Times New Roman"/>
-          <w:sz w:val="22"/>
-          <w:szCs w:val="22"/>
-        </w:rPr>
-        <w:t xml:space="preserve"> </w:t>
       </w:r>
       <w:r>
         <w:rPr>

</xml_diff>

<commit_message>
Add city in eEtwinning templates
</commit_message>
<xml_diff>
--- a/yii2/vendor/admapp/resources/schooltransports/ETWINNING_FOREIGN_COUNTRY_PRIMARY.docx
+++ b/yii2/vendor/admapp/resources/schooltransports/ETWINNING_FOREIGN_COUNTRY_PRIMARY.docx
@@ -1695,6 +1695,31 @@
           <w:szCs w:val="22"/>
         </w:rPr>
         <w:t xml:space="preserve"> </w:t>
+      </w:r>
+      <w:r>
+        <w:rPr>
+          <w:rFonts w:ascii="Calibri" w:eastAsia="MS Mincho;ＭＳ 明朝" w:hAnsi="Calibri" w:cs="Calibri"/>
+          <w:sz w:val="22"/>
+          <w:szCs w:val="22"/>
+        </w:rPr>
+        <w:t>(${</w:t>
+      </w:r>
+      <w:r>
+        <w:rPr>
+          <w:rFonts w:ascii="Calibri" w:eastAsia="MS Mincho;ＭＳ 明朝" w:hAnsi="Calibri" w:cs="Calibri"/>
+          <w:sz w:val="22"/>
+          <w:szCs w:val="22"/>
+          <w:lang w:val="en-US"/>
+        </w:rPr>
+        <w:t>city</w:t>
+      </w:r>
+      <w:r>
+        <w:rPr>
+          <w:rFonts w:ascii="Calibri" w:eastAsia="MS Mincho;ＭＳ 明朝" w:hAnsi="Calibri" w:cs="Calibri"/>
+          <w:sz w:val="22"/>
+          <w:szCs w:val="22"/>
+        </w:rPr>
+        <w:t xml:space="preserve">}) </w:t>
       </w:r>
       <w:r>
         <w:rPr>

</xml_diff>

<commit_message>
Modify protocol field in school transports' templates
</commit_message>
<xml_diff>
--- a/yii2/vendor/admapp/resources/schooltransports/ETWINNING_FOREIGN_COUNTRY_PRIMARY.docx
+++ b/yii2/vendor/admapp/resources/schooltransports/ETWINNING_FOREIGN_COUNTRY_PRIMARY.docx
@@ -376,7 +376,23 @@
                 <w:sz w:val="22"/>
                 <w:szCs w:val="22"/>
               </w:rPr>
-              <w:t>.: ${</w:t>
+              <w:t xml:space="preserve">.: </w:t>
+            </w:r>
+            <w:r>
+              <w:rPr>
+                <w:rFonts w:ascii="Calibri" w:hAnsi="Calibri" w:cs="Calibri"/>
+                <w:sz w:val="22"/>
+                <w:szCs w:val="22"/>
+              </w:rPr>
+              <w:t>Φ.15.1/</w:t>
+            </w:r>
+            <w:r>
+              <w:rPr>
+                <w:rFonts w:ascii="Calibri" w:hAnsi="Calibri" w:cs="Calibri"/>
+                <w:sz w:val="22"/>
+                <w:szCs w:val="22"/>
+              </w:rPr>
+              <w:t>${</w:t>
             </w:r>
             <w:r>
               <w:rPr>
@@ -566,36 +582,31 @@
               <w:tabs>
                 <w:tab w:val="left" w:pos="1440"/>
               </w:tabs>
-              <w:rPr>
+            </w:pPr>
+            <w:r>
+              <w:rPr>
+                <w:rFonts w:ascii="Calibri" w:hAnsi="Calibri" w:cs="Calibri"/>
+                <w:sz w:val="22"/>
+                <w:szCs w:val="22"/>
+              </w:rPr>
+              <w:t>${</w:t>
+            </w:r>
+            <w:proofErr w:type="spellStart"/>
+            <w:r>
+              <w:rPr>
+                <w:rFonts w:ascii="Calibri" w:hAnsi="Calibri" w:cs="Calibri"/>
+                <w:sz w:val="22"/>
+                <w:szCs w:val="22"/>
                 <w:lang w:val="en-US"/>
               </w:rPr>
-            </w:pPr>
+              <w:t>contactperson</w:t>
+            </w:r>
+            <w:proofErr w:type="spellEnd"/>
             <w:r>
               <w:rPr>
                 <w:rFonts w:ascii="Calibri" w:hAnsi="Calibri" w:cs="Calibri"/>
                 <w:sz w:val="22"/>
                 <w:szCs w:val="22"/>
-                <w:lang w:val="en-US"/>
-              </w:rPr>
-              <w:t>${</w:t>
-            </w:r>
-            <w:proofErr w:type="spellStart"/>
-            <w:r>
-              <w:rPr>
-                <w:rFonts w:ascii="Calibri" w:hAnsi="Calibri" w:cs="Calibri"/>
-                <w:sz w:val="22"/>
-                <w:szCs w:val="22"/>
-                <w:lang w:val="en-US"/>
-              </w:rPr>
-              <w:t>contactperson</w:t>
-            </w:r>
-            <w:proofErr w:type="spellEnd"/>
-            <w:r>
-              <w:rPr>
-                <w:rFonts w:ascii="Calibri" w:hAnsi="Calibri" w:cs="Calibri"/>
-                <w:sz w:val="22"/>
-                <w:szCs w:val="22"/>
-                <w:lang w:val="en-US"/>
               </w:rPr>
               <w:t>}</w:t>
             </w:r>
@@ -605,36 +616,31 @@
               <w:tabs>
                 <w:tab w:val="left" w:pos="1440"/>
               </w:tabs>
-              <w:rPr>
+            </w:pPr>
+            <w:r>
+              <w:rPr>
+                <w:rFonts w:ascii="Calibri" w:hAnsi="Calibri" w:cs="Calibri"/>
+                <w:sz w:val="22"/>
+                <w:szCs w:val="22"/>
+              </w:rPr>
+              <w:t>${</w:t>
+            </w:r>
+            <w:proofErr w:type="spellStart"/>
+            <w:r>
+              <w:rPr>
+                <w:rFonts w:ascii="Calibri" w:hAnsi="Calibri" w:cs="Calibri"/>
+                <w:sz w:val="22"/>
+                <w:szCs w:val="22"/>
                 <w:lang w:val="en-US"/>
               </w:rPr>
-            </w:pPr>
+              <w:t>postaladdress</w:t>
+            </w:r>
+            <w:proofErr w:type="spellEnd"/>
             <w:r>
               <w:rPr>
                 <w:rFonts w:ascii="Calibri" w:hAnsi="Calibri" w:cs="Calibri"/>
                 <w:sz w:val="22"/>
                 <w:szCs w:val="22"/>
-                <w:lang w:val="en-US"/>
-              </w:rPr>
-              <w:t>${</w:t>
-            </w:r>
-            <w:proofErr w:type="spellStart"/>
-            <w:r>
-              <w:rPr>
-                <w:rFonts w:ascii="Calibri" w:hAnsi="Calibri" w:cs="Calibri"/>
-                <w:sz w:val="22"/>
-                <w:szCs w:val="22"/>
-                <w:lang w:val="en-US"/>
-              </w:rPr>
-              <w:t>postaladdress</w:t>
-            </w:r>
-            <w:proofErr w:type="spellEnd"/>
-            <w:r>
-              <w:rPr>
-                <w:rFonts w:ascii="Calibri" w:hAnsi="Calibri" w:cs="Calibri"/>
-                <w:sz w:val="22"/>
-                <w:szCs w:val="22"/>
-                <w:lang w:val="en-US"/>
               </w:rPr>
               <w:t>}</w:t>
             </w:r>
@@ -644,36 +650,31 @@
               <w:tabs>
                 <w:tab w:val="left" w:pos="1440"/>
               </w:tabs>
-              <w:rPr>
+            </w:pPr>
+            <w:r>
+              <w:rPr>
+                <w:rFonts w:ascii="Calibri" w:hAnsi="Calibri" w:cs="Calibri"/>
+                <w:sz w:val="22"/>
+                <w:szCs w:val="22"/>
+              </w:rPr>
+              <w:t>${</w:t>
+            </w:r>
+            <w:proofErr w:type="spellStart"/>
+            <w:r>
+              <w:rPr>
+                <w:rFonts w:ascii="Calibri" w:hAnsi="Calibri" w:cs="Calibri"/>
+                <w:sz w:val="22"/>
+                <w:szCs w:val="22"/>
                 <w:lang w:val="en-US"/>
               </w:rPr>
-            </w:pPr>
+              <w:t>phonenumber</w:t>
+            </w:r>
+            <w:proofErr w:type="spellEnd"/>
             <w:r>
               <w:rPr>
                 <w:rFonts w:ascii="Calibri" w:hAnsi="Calibri" w:cs="Calibri"/>
                 <w:sz w:val="22"/>
                 <w:szCs w:val="22"/>
-                <w:lang w:val="en-US"/>
-              </w:rPr>
-              <w:t>${</w:t>
-            </w:r>
-            <w:proofErr w:type="spellStart"/>
-            <w:r>
-              <w:rPr>
-                <w:rFonts w:ascii="Calibri" w:hAnsi="Calibri" w:cs="Calibri"/>
-                <w:sz w:val="22"/>
-                <w:szCs w:val="22"/>
-                <w:lang w:val="en-US"/>
-              </w:rPr>
-              <w:t>phonenumber</w:t>
-            </w:r>
-            <w:proofErr w:type="spellEnd"/>
-            <w:r>
-              <w:rPr>
-                <w:rFonts w:ascii="Calibri" w:hAnsi="Calibri" w:cs="Calibri"/>
-                <w:sz w:val="22"/>
-                <w:szCs w:val="22"/>
-                <w:lang w:val="en-US"/>
               </w:rPr>
               <w:t>}</w:t>
             </w:r>
@@ -683,34 +684,29 @@
               <w:tabs>
                 <w:tab w:val="left" w:pos="1440"/>
               </w:tabs>
-              <w:rPr>
+            </w:pPr>
+            <w:r>
+              <w:rPr>
+                <w:rFonts w:ascii="Calibri" w:hAnsi="Calibri" w:cs="Calibri"/>
+                <w:sz w:val="22"/>
+                <w:szCs w:val="22"/>
+              </w:rPr>
+              <w:t>${</w:t>
+            </w:r>
+            <w:r>
+              <w:rPr>
+                <w:rFonts w:ascii="Calibri" w:hAnsi="Calibri" w:cs="Calibri"/>
+                <w:sz w:val="22"/>
+                <w:szCs w:val="22"/>
                 <w:lang w:val="en-US"/>
               </w:rPr>
-            </w:pPr>
+              <w:t>fax</w:t>
+            </w:r>
             <w:r>
               <w:rPr>
                 <w:rFonts w:ascii="Calibri" w:hAnsi="Calibri" w:cs="Calibri"/>
                 <w:sz w:val="22"/>
                 <w:szCs w:val="22"/>
-                <w:lang w:val="en-US"/>
-              </w:rPr>
-              <w:t>${</w:t>
-            </w:r>
-            <w:r>
-              <w:rPr>
-                <w:rFonts w:ascii="Calibri" w:hAnsi="Calibri" w:cs="Calibri"/>
-                <w:sz w:val="22"/>
-                <w:szCs w:val="22"/>
-                <w:lang w:val="en-US"/>
-              </w:rPr>
-              <w:t>fax</w:t>
-            </w:r>
-            <w:r>
-              <w:rPr>
-                <w:rFonts w:ascii="Calibri" w:hAnsi="Calibri" w:cs="Calibri"/>
-                <w:sz w:val="22"/>
-                <w:szCs w:val="22"/>
-                <w:lang w:val="en-US"/>
               </w:rPr>
               <w:t>}</w:t>
             </w:r>
@@ -720,34 +716,29 @@
               <w:tabs>
                 <w:tab w:val="left" w:pos="1440"/>
               </w:tabs>
-              <w:rPr>
+            </w:pPr>
+            <w:r>
+              <w:rPr>
+                <w:rFonts w:ascii="Calibri" w:hAnsi="Calibri" w:cs="Calibri"/>
+                <w:sz w:val="22"/>
+                <w:szCs w:val="22"/>
+              </w:rPr>
+              <w:t>${</w:t>
+            </w:r>
+            <w:r>
+              <w:rPr>
+                <w:rFonts w:ascii="Calibri" w:hAnsi="Calibri" w:cs="Calibri"/>
+                <w:sz w:val="22"/>
+                <w:szCs w:val="22"/>
                 <w:lang w:val="en-US"/>
               </w:rPr>
-            </w:pPr>
+              <w:t>email</w:t>
+            </w:r>
             <w:r>
               <w:rPr>
                 <w:rFonts w:ascii="Calibri" w:hAnsi="Calibri" w:cs="Calibri"/>
                 <w:sz w:val="22"/>
                 <w:szCs w:val="22"/>
-                <w:lang w:val="en-US"/>
-              </w:rPr>
-              <w:t>${</w:t>
-            </w:r>
-            <w:r>
-              <w:rPr>
-                <w:rFonts w:ascii="Calibri" w:hAnsi="Calibri" w:cs="Calibri"/>
-                <w:sz w:val="22"/>
-                <w:szCs w:val="22"/>
-                <w:lang w:val="en-US"/>
-              </w:rPr>
-              <w:t>email</w:t>
-            </w:r>
-            <w:r>
-              <w:rPr>
-                <w:rFonts w:ascii="Calibri" w:hAnsi="Calibri" w:cs="Calibri"/>
-                <w:sz w:val="22"/>
-                <w:szCs w:val="22"/>
-                <w:lang w:val="en-US"/>
               </w:rPr>
               <w:t>}</w:t>
             </w:r>

</xml_diff>

<commit_message>
School transports' templates phrase update
</commit_message>
<xml_diff>
--- a/yii2/vendor/admapp/resources/schooltransports/ETWINNING_FOREIGN_COUNTRY_PRIMARY.docx
+++ b/yii2/vendor/admapp/resources/schooltransports/ETWINNING_FOREIGN_COUNTRY_PRIMARY.docx
@@ -582,12 +582,16 @@
               <w:tabs>
                 <w:tab w:val="left" w:pos="1440"/>
               </w:tabs>
+              <w:rPr>
+                <w:lang w:val="en-US"/>
+              </w:rPr>
             </w:pPr>
             <w:r>
               <w:rPr>
                 <w:rFonts w:ascii="Calibri" w:hAnsi="Calibri" w:cs="Calibri"/>
                 <w:sz w:val="22"/>
                 <w:szCs w:val="22"/>
+                <w:lang w:val="en-US"/>
               </w:rPr>
               <w:t>${</w:t>
             </w:r>
@@ -607,6 +611,7 @@
                 <w:rFonts w:ascii="Calibri" w:hAnsi="Calibri" w:cs="Calibri"/>
                 <w:sz w:val="22"/>
                 <w:szCs w:val="22"/>
+                <w:lang w:val="en-US"/>
               </w:rPr>
               <w:t>}</w:t>
             </w:r>
@@ -616,12 +621,16 @@
               <w:tabs>
                 <w:tab w:val="left" w:pos="1440"/>
               </w:tabs>
+              <w:rPr>
+                <w:lang w:val="en-US"/>
+              </w:rPr>
             </w:pPr>
             <w:r>
               <w:rPr>
                 <w:rFonts w:ascii="Calibri" w:hAnsi="Calibri" w:cs="Calibri"/>
                 <w:sz w:val="22"/>
                 <w:szCs w:val="22"/>
+                <w:lang w:val="en-US"/>
               </w:rPr>
               <w:t>${</w:t>
             </w:r>
@@ -641,6 +650,7 @@
                 <w:rFonts w:ascii="Calibri" w:hAnsi="Calibri" w:cs="Calibri"/>
                 <w:sz w:val="22"/>
                 <w:szCs w:val="22"/>
+                <w:lang w:val="en-US"/>
               </w:rPr>
               <w:t>}</w:t>
             </w:r>
@@ -650,12 +660,16 @@
               <w:tabs>
                 <w:tab w:val="left" w:pos="1440"/>
               </w:tabs>
+              <w:rPr>
+                <w:lang w:val="en-US"/>
+              </w:rPr>
             </w:pPr>
             <w:r>
               <w:rPr>
                 <w:rFonts w:ascii="Calibri" w:hAnsi="Calibri" w:cs="Calibri"/>
                 <w:sz w:val="22"/>
                 <w:szCs w:val="22"/>
+                <w:lang w:val="en-US"/>
               </w:rPr>
               <w:t>${</w:t>
             </w:r>
@@ -675,6 +689,7 @@
                 <w:rFonts w:ascii="Calibri" w:hAnsi="Calibri" w:cs="Calibri"/>
                 <w:sz w:val="22"/>
                 <w:szCs w:val="22"/>
+                <w:lang w:val="en-US"/>
               </w:rPr>
               <w:t>}</w:t>
             </w:r>
@@ -684,12 +699,16 @@
               <w:tabs>
                 <w:tab w:val="left" w:pos="1440"/>
               </w:tabs>
+              <w:rPr>
+                <w:lang w:val="en-US"/>
+              </w:rPr>
             </w:pPr>
             <w:r>
               <w:rPr>
                 <w:rFonts w:ascii="Calibri" w:hAnsi="Calibri" w:cs="Calibri"/>
                 <w:sz w:val="22"/>
                 <w:szCs w:val="22"/>
+                <w:lang w:val="en-US"/>
               </w:rPr>
               <w:t>${</w:t>
             </w:r>
@@ -707,6 +726,7 @@
                 <w:rFonts w:ascii="Calibri" w:hAnsi="Calibri" w:cs="Calibri"/>
                 <w:sz w:val="22"/>
                 <w:szCs w:val="22"/>
+                <w:lang w:val="en-US"/>
               </w:rPr>
               <w:t>}</w:t>
             </w:r>
@@ -716,12 +736,16 @@
               <w:tabs>
                 <w:tab w:val="left" w:pos="1440"/>
               </w:tabs>
+              <w:rPr>
+                <w:lang w:val="en-US"/>
+              </w:rPr>
             </w:pPr>
             <w:r>
               <w:rPr>
                 <w:rFonts w:ascii="Calibri" w:hAnsi="Calibri" w:cs="Calibri"/>
                 <w:sz w:val="22"/>
                 <w:szCs w:val="22"/>
+                <w:lang w:val="en-US"/>
               </w:rPr>
               <w:t>${</w:t>
             </w:r>
@@ -739,6 +763,7 @@
                 <w:rFonts w:ascii="Calibri" w:hAnsi="Calibri" w:cs="Calibri"/>
                 <w:sz w:val="22"/>
                 <w:szCs w:val="22"/>
+                <w:lang w:val="en-US"/>
               </w:rPr>
               <w:t>}</w:t>
             </w:r>
@@ -2641,6 +2666,20 @@
         <w:t>Αναφερόμενους εκπαιδευτικούς</w:t>
       </w:r>
     </w:p>
+    <w:p>
+      <w:pPr>
+        <w:pStyle w:val="a8"/>
+        <w:ind w:left="720" w:firstLine="0"/>
+      </w:pPr>
+      <w:r>
+        <w:rPr>
+          <w:rFonts w:ascii="Calibri" w:eastAsia="MS Mincho;ＭＳ 明朝" w:hAnsi="Calibri" w:cs="Times New Roman"/>
+          <w:sz w:val="22"/>
+          <w:szCs w:val="22"/>
+        </w:rPr>
+        <w:t>(μέσω της σχολικής μονάδας)</w:t>
+      </w:r>
+    </w:p>
     <w:sectPr>
       <w:pgSz w:w="11906" w:h="16838"/>
       <w:pgMar w:top="1134" w:right="1106" w:bottom="1440" w:left="1077" w:header="0" w:footer="0" w:gutter="0"/>

</xml_diff>